<commit_message>
Model fits incremental data (varying number of splits) to show evolution of RMSE
</commit_message>
<xml_diff>
--- a/Graphs/rmse graphs.docx
+++ b/Graphs/rmse graphs.docx
@@ -11,11 +11,92 @@
       </w:pPr>
       <w:r>
         <w:rPr>
+          <w:noProof/>
+          <w:lang w:val="en-GB"/>
+        </w:rPr>
+        <w:t>Dataset broken into 10 parts o</w:t>
+      </w:r>
+      <w:r>
+        <w:rPr>
+          <w:noProof/>
+          <w:lang w:val="en-GB"/>
+        </w:rPr>
+        <w:t>f 8000 Interactions (Original 80/20 split on 100k): How to define test?</w:t>
+      </w:r>
+      <w:bookmarkStart w:id="0" w:name="_GoBack"/>
+      <w:bookmarkEnd w:id="0"/>
+    </w:p>
+    <w:p>
+      <w:pPr>
+        <w:rPr>
           <w:b/>
           <w:bCs/>
           <w:noProof/>
           <w:lang w:val="en-GB"/>
         </w:rPr>
+      </w:pPr>
+      <w:r>
+        <w:rPr>
+          <w:noProof/>
+        </w:rPr>
+        <w:drawing>
+          <wp:inline distT="0" distB="0" distL="0" distR="0" wp14:anchorId="3AECB6EF" wp14:editId="33924D77">
+            <wp:extent cx="7334250" cy="3952875"/>
+            <wp:effectExtent l="0" t="0" r="0" b="9525"/>
+            <wp:docPr id="10" name="Image 10"/>
+            <wp:cNvGraphicFramePr>
+              <a:graphicFrameLocks xmlns:a="http://schemas.openxmlformats.org/drawingml/2006/main" noChangeAspect="1"/>
+            </wp:cNvGraphicFramePr>
+            <a:graphic xmlns:a="http://schemas.openxmlformats.org/drawingml/2006/main">
+              <a:graphicData uri="http://schemas.openxmlformats.org/drawingml/2006/picture">
+                <pic:pic xmlns:pic="http://schemas.openxmlformats.org/drawingml/2006/picture">
+                  <pic:nvPicPr>
+                    <pic:cNvPr id="1" name=""/>
+                    <pic:cNvPicPr/>
+                  </pic:nvPicPr>
+                  <pic:blipFill rotWithShape="1">
+                    <a:blip r:embed="rId4"/>
+                    <a:srcRect l="9104" t="11622" r="8419" b="9310"/>
+                    <a:stretch/>
+                  </pic:blipFill>
+                  <pic:spPr bwMode="auto">
+                    <a:xfrm>
+                      <a:off x="0" y="0"/>
+                      <a:ext cx="7334250" cy="3952875"/>
+                    </a:xfrm>
+                    <a:prstGeom prst="rect">
+                      <a:avLst/>
+                    </a:prstGeom>
+                    <a:ln>
+                      <a:noFill/>
+                    </a:ln>
+                    <a:extLst>
+                      <a:ext uri="{53640926-AAD7-44D8-BBD7-CCE9431645EC}">
+                        <a14:shadowObscured xmlns:a14="http://schemas.microsoft.com/office/drawing/2010/main"/>
+                      </a:ext>
+                    </a:extLst>
+                  </pic:spPr>
+                </pic:pic>
+              </a:graphicData>
+            </a:graphic>
+          </wp:inline>
+        </w:drawing>
+      </w:r>
+    </w:p>
+    <w:p>
+      <w:pPr>
+        <w:rPr>
+          <w:noProof/>
+          <w:lang w:val="en-GB"/>
+        </w:rPr>
+      </w:pPr>
+      <w:r>
+        <w:rPr>
+          <w:b/>
+          <w:bCs/>
+          <w:noProof/>
+          <w:lang w:val="en-GB"/>
+        </w:rPr>
         <w:t>Parameters</w:t>
       </w:r>
       <w:r>
@@ -52,6 +133,7 @@
         <w:rPr>
           <w:noProof/>
         </w:rPr>
+        <w:lastRenderedPageBreak/>
         <w:drawing>
           <wp:inline distT="0" distB="0" distL="0" distR="0" wp14:anchorId="1A0C1D8F" wp14:editId="50B6DB35">
             <wp:extent cx="9391056" cy="4876800"/>
@@ -68,7 +150,7 @@
                     <pic:cNvPicPr/>
                   </pic:nvPicPr>
                   <pic:blipFill rotWithShape="1">
-                    <a:blip r:embed="rId4"/>
+                    <a:blip r:embed="rId5"/>
                     <a:srcRect l="7926" t="11431" r="6063" b="9119"/>
                     <a:stretch/>
                   </pic:blipFill>
@@ -154,7 +236,7 @@
                     <pic:cNvPicPr/>
                   </pic:nvPicPr>
                   <pic:blipFill rotWithShape="1">
-                    <a:blip r:embed="rId5"/>
+                    <a:blip r:embed="rId6"/>
                     <a:srcRect l="8597" t="11174" r="7904" b="8840"/>
                     <a:stretch/>
                   </pic:blipFill>
@@ -208,7 +290,6 @@
                 <w:bCs/>
               </w:rPr>
             </w:pPr>
-            <w:proofErr w:type="spellStart"/>
             <w:r>
               <w:rPr>
                 <w:b/>
@@ -217,7 +298,6 @@
               <w:lastRenderedPageBreak/>
               <w:t>Iteration</w:t>
             </w:r>
-            <w:proofErr w:type="spellEnd"/>
           </w:p>
         </w:tc>
         <w:tc>
@@ -599,7 +679,7 @@
                     <pic:cNvPicPr/>
                   </pic:nvPicPr>
                   <pic:blipFill rotWithShape="1">
-                    <a:blip r:embed="rId6"/>
+                    <a:blip r:embed="rId7"/>
                     <a:srcRect l="7926" t="10859" r="8205" b="8738"/>
                     <a:stretch/>
                   </pic:blipFill>
@@ -707,7 +787,7 @@
                     <pic:cNvPicPr/>
                   </pic:nvPicPr>
                   <pic:blipFill rotWithShape="1">
-                    <a:blip r:embed="rId7"/>
+                    <a:blip r:embed="rId8"/>
                     <a:srcRect l="9639" t="11241" r="8526" b="9692"/>
                     <a:stretch/>
                   </pic:blipFill>
@@ -807,7 +887,7 @@
                     <pic:cNvPicPr/>
                   </pic:nvPicPr>
                   <pic:blipFill rotWithShape="1">
-                    <a:blip r:embed="rId8"/>
+                    <a:blip r:embed="rId9"/>
                     <a:srcRect l="9318" t="11051" r="7669" b="9119"/>
                     <a:stretch/>
                   </pic:blipFill>
@@ -912,7 +992,7 @@
                     <pic:cNvPicPr/>
                   </pic:nvPicPr>
                   <pic:blipFill rotWithShape="1">
-                    <a:blip r:embed="rId9"/>
+                    <a:blip r:embed="rId10"/>
                     <a:srcRect l="9426" t="11812" r="7348" b="9501"/>
                     <a:stretch/>
                   </pic:blipFill>
@@ -1022,7 +1102,7 @@
                     <pic:cNvPicPr/>
                   </pic:nvPicPr>
                   <pic:blipFill rotWithShape="1">
-                    <a:blip r:embed="rId10"/>
+                    <a:blip r:embed="rId11"/>
                     <a:srcRect l="8997" t="11051" r="8312" b="10263"/>
                     <a:stretch/>
                   </pic:blipFill>
@@ -1117,7 +1197,6 @@
       </w:pPr>
     </w:p>
     <w:p>
-      <w:bookmarkStart w:id="0" w:name="_GoBack"/>
       <w:r>
         <w:rPr>
           <w:noProof/>
@@ -1138,7 +1217,7 @@
                     <pic:cNvPicPr/>
                   </pic:nvPicPr>
                   <pic:blipFill rotWithShape="1">
-                    <a:blip r:embed="rId11"/>
+                    <a:blip r:embed="rId12"/>
                     <a:srcRect l="7604" t="10669" r="6385" b="9311"/>
                     <a:stretch/>
                   </pic:blipFill>
@@ -1165,7 +1244,6 @@
           </wp:inline>
         </w:drawing>
       </w:r>
-      <w:bookmarkEnd w:id="0"/>
     </w:p>
     <w:p>
       <w:r>
@@ -1250,7 +1328,7 @@
                     <pic:cNvPicPr/>
                   </pic:nvPicPr>
                   <pic:blipFill rotWithShape="1">
-                    <a:blip r:embed="rId12"/>
+                    <a:blip r:embed="rId13"/>
                     <a:srcRect l="8784" t="12385" r="9169" b="10834"/>
                     <a:stretch/>
                   </pic:blipFill>

</xml_diff>